<commit_message>
Updated Data Rules Draft
</commit_message>
<xml_diff>
--- a/Documentation/Data and Specification Rules Draft.docx
+++ b/Documentation/Data and Specification Rules Draft.docx
@@ -25,6 +25,25 @@
       <w:pPr>
         <w:pStyle w:val="ListParagraph"/>
         <w:numPr>
+          <w:ilvl w:val="2"/>
+          <w:numId w:val="1"/>
+        </w:numPr>
+        <w:spacing w:after="120" w:line="360" w:lineRule="auto"/>
+        <w:rPr>
+          <w:sz w:val="24"/>
+        </w:rPr>
+      </w:pPr>
+      <w:r>
+        <w:rPr>
+          <w:sz w:val="24"/>
+        </w:rPr>
+        <w:t>Up to 255 characters long</w:t>
+      </w:r>
+    </w:p>
+    <w:p>
+      <w:pPr>
+        <w:pStyle w:val="ListParagraph"/>
+        <w:numPr>
           <w:ilvl w:val="1"/>
           <w:numId w:val="1"/>
         </w:numPr>
@@ -75,7 +94,7 @@
         <w:rPr>
           <w:sz w:val="24"/>
         </w:rPr>
-        <w:t>(0-???)</w:t>
+        <w:t>0-65,535</w:t>
       </w:r>
     </w:p>
     <w:p>
@@ -113,545 +132,716 @@
         <w:rPr>
           <w:sz w:val="24"/>
         </w:rPr>
+        <w:t>Up to 100 characters long</w:t>
+      </w:r>
+    </w:p>
+    <w:p>
+      <w:pPr>
+        <w:pStyle w:val="ListParagraph"/>
+        <w:numPr>
+          <w:ilvl w:val="2"/>
+          <w:numId w:val="1"/>
+        </w:numPr>
+        <w:spacing w:after="120" w:line="360" w:lineRule="auto"/>
+        <w:rPr>
+          <w:sz w:val="24"/>
+        </w:rPr>
+      </w:pPr>
+      <w:r>
+        <w:rPr>
+          <w:sz w:val="24"/>
+        </w:rPr>
+        <w:t>No special characters (?@#$!%^&amp;*() )</w:t>
+      </w:r>
+    </w:p>
+    <w:p>
+      <w:pPr>
+        <w:pStyle w:val="ListParagraph"/>
+        <w:numPr>
+          <w:ilvl w:val="1"/>
+          <w:numId w:val="1"/>
+        </w:numPr>
+        <w:spacing w:after="120" w:line="360" w:lineRule="auto"/>
+        <w:rPr>
+          <w:sz w:val="24"/>
+        </w:rPr>
+      </w:pPr>
+      <w:r>
+        <w:rPr>
+          <w:sz w:val="24"/>
+        </w:rPr>
+        <w:t>Resolution</w:t>
+      </w:r>
+    </w:p>
+    <w:p>
+      <w:pPr>
+        <w:pStyle w:val="ListParagraph"/>
+        <w:numPr>
+          <w:ilvl w:val="2"/>
+          <w:numId w:val="1"/>
+        </w:numPr>
+        <w:spacing w:after="120" w:line="360" w:lineRule="auto"/>
+        <w:rPr>
+          <w:sz w:val="24"/>
+        </w:rPr>
+      </w:pPr>
+      <w:r>
+        <w:rPr>
+          <w:sz w:val="24"/>
+        </w:rPr>
+        <w:t>Width: Unsigned SMALLINT</w:t>
+      </w:r>
+    </w:p>
+    <w:p>
+      <w:pPr>
+        <w:pStyle w:val="ListParagraph"/>
+        <w:numPr>
+          <w:ilvl w:val="3"/>
+          <w:numId w:val="1"/>
+        </w:numPr>
+        <w:spacing w:after="120" w:line="360" w:lineRule="auto"/>
+        <w:rPr>
+          <w:sz w:val="24"/>
+        </w:rPr>
+      </w:pPr>
+      <w:r>
+        <w:rPr>
+          <w:sz w:val="24"/>
+        </w:rPr>
+        <w:t>No negative values</w:t>
+      </w:r>
+    </w:p>
+    <w:p>
+      <w:pPr>
+        <w:pStyle w:val="ListParagraph"/>
+        <w:numPr>
+          <w:ilvl w:val="3"/>
+          <w:numId w:val="1"/>
+        </w:numPr>
+        <w:spacing w:after="120" w:line="360" w:lineRule="auto"/>
+        <w:rPr>
+          <w:sz w:val="24"/>
+        </w:rPr>
+      </w:pPr>
+      <w:r>
+        <w:rPr>
+          <w:sz w:val="24"/>
+        </w:rPr>
+        <w:t>0 – 65,535</w:t>
+      </w:r>
+    </w:p>
+    <w:p>
+      <w:pPr>
+        <w:pStyle w:val="ListParagraph"/>
+        <w:numPr>
+          <w:ilvl w:val="2"/>
+          <w:numId w:val="1"/>
+        </w:numPr>
+        <w:spacing w:after="120" w:line="360" w:lineRule="auto"/>
+        <w:rPr>
+          <w:sz w:val="24"/>
+        </w:rPr>
+      </w:pPr>
+      <w:r>
+        <w:rPr>
+          <w:sz w:val="24"/>
+        </w:rPr>
+        <w:t>Length: Unsigned SMALLINT</w:t>
+      </w:r>
+    </w:p>
+    <w:p>
+      <w:pPr>
+        <w:pStyle w:val="ListParagraph"/>
+        <w:numPr>
+          <w:ilvl w:val="3"/>
+          <w:numId w:val="1"/>
+        </w:numPr>
+        <w:spacing w:after="120" w:line="360" w:lineRule="auto"/>
+        <w:rPr>
+          <w:sz w:val="24"/>
+        </w:rPr>
+      </w:pPr>
+      <w:r>
+        <w:rPr>
+          <w:sz w:val="24"/>
+        </w:rPr>
+        <w:t>No negative values</w:t>
+      </w:r>
+    </w:p>
+    <w:p>
+      <w:pPr>
+        <w:pStyle w:val="ListParagraph"/>
+        <w:numPr>
+          <w:ilvl w:val="3"/>
+          <w:numId w:val="1"/>
+        </w:numPr>
+        <w:spacing w:after="120" w:line="360" w:lineRule="auto"/>
+        <w:rPr>
+          <w:sz w:val="24"/>
+        </w:rPr>
+      </w:pPr>
+      <w:r>
+        <w:rPr>
+          <w:sz w:val="24"/>
+        </w:rPr>
+        <w:t>0 – 65,535</w:t>
+      </w:r>
+    </w:p>
+    <w:p>
+      <w:pPr>
+        <w:pStyle w:val="ListParagraph"/>
+        <w:numPr>
+          <w:ilvl w:val="1"/>
+          <w:numId w:val="1"/>
+        </w:numPr>
+        <w:spacing w:after="120" w:line="360" w:lineRule="auto"/>
+        <w:rPr>
+          <w:sz w:val="24"/>
+        </w:rPr>
+      </w:pPr>
+      <w:r>
+        <w:rPr>
+          <w:sz w:val="24"/>
+        </w:rPr>
+        <w:t>Orientation: ENUM(“Portrait”,”Landscape”,”Unknown”)</w:t>
+      </w:r>
+    </w:p>
+    <w:p>
+      <w:pPr>
+        <w:pStyle w:val="ListParagraph"/>
+        <w:numPr>
+          <w:ilvl w:val="1"/>
+          <w:numId w:val="1"/>
+        </w:numPr>
+        <w:spacing w:after="120" w:line="360" w:lineRule="auto"/>
+        <w:rPr>
+          <w:sz w:val="24"/>
+        </w:rPr>
+      </w:pPr>
+      <w:r>
+        <w:rPr>
+          <w:sz w:val="24"/>
+        </w:rPr>
+        <w:t>Manufacturer:ENUM(“Canon”,”Casio”,”Epson”,”Fijifilm”,”GoPro”,”HP”,”Kodak”,”Panasonic”,”Polaroid”,”Nikon”,”Samsung”,”Sony”,”Other”)</w:t>
+      </w:r>
+    </w:p>
+    <w:p>
+      <w:pPr>
+        <w:pStyle w:val="ListParagraph"/>
+        <w:numPr>
+          <w:ilvl w:val="1"/>
+          <w:numId w:val="1"/>
+        </w:numPr>
+        <w:spacing w:after="120" w:line="360" w:lineRule="auto"/>
+        <w:rPr>
+          <w:sz w:val="24"/>
+        </w:rPr>
+      </w:pPr>
+      <w:r>
+        <w:rPr>
+          <w:sz w:val="24"/>
+        </w:rPr>
+        <w:t>Model: VARCHAR(26)</w:t>
+      </w:r>
+    </w:p>
+    <w:p>
+      <w:pPr>
+        <w:pStyle w:val="ListParagraph"/>
+        <w:numPr>
+          <w:ilvl w:val="2"/>
+          <w:numId w:val="1"/>
+        </w:numPr>
+        <w:spacing w:after="120" w:line="360" w:lineRule="auto"/>
+        <w:rPr>
+          <w:sz w:val="24"/>
+        </w:rPr>
+      </w:pPr>
+      <w:r>
+        <w:rPr>
+          <w:sz w:val="24"/>
+        </w:rPr>
+        <w:t>Up to 26 characters long</w:t>
+      </w:r>
+    </w:p>
+    <w:p>
+      <w:pPr>
+        <w:pStyle w:val="ListParagraph"/>
+        <w:numPr>
+          <w:ilvl w:val="1"/>
+          <w:numId w:val="1"/>
+        </w:numPr>
+        <w:spacing w:after="120" w:line="360" w:lineRule="auto"/>
+        <w:rPr>
+          <w:sz w:val="24"/>
+        </w:rPr>
+      </w:pPr>
+      <w:r>
+        <w:rPr>
+          <w:sz w:val="24"/>
+        </w:rPr>
+        <w:t>Focal Length (mm): Unsigned SMALLINT</w:t>
+      </w:r>
+    </w:p>
+    <w:p>
+      <w:pPr>
+        <w:pStyle w:val="ListParagraph"/>
+        <w:numPr>
+          <w:ilvl w:val="2"/>
+          <w:numId w:val="1"/>
+        </w:numPr>
+        <w:spacing w:after="120" w:line="360" w:lineRule="auto"/>
+        <w:rPr>
+          <w:sz w:val="24"/>
+        </w:rPr>
+      </w:pPr>
+      <w:r>
+        <w:rPr>
+          <w:sz w:val="24"/>
+        </w:rPr>
+        <w:t>No negative values</w:t>
+      </w:r>
+    </w:p>
+    <w:p>
+      <w:pPr>
+        <w:pStyle w:val="ListParagraph"/>
+        <w:numPr>
+          <w:ilvl w:val="2"/>
+          <w:numId w:val="1"/>
+        </w:numPr>
+        <w:spacing w:after="120" w:line="360" w:lineRule="auto"/>
+        <w:rPr>
+          <w:sz w:val="24"/>
+        </w:rPr>
+      </w:pPr>
+      <w:r>
+        <w:rPr>
+          <w:sz w:val="24"/>
+        </w:rPr>
+        <w:t>0 – 65,535</w:t>
+      </w:r>
+    </w:p>
+    <w:p>
+      <w:pPr>
+        <w:pStyle w:val="ListParagraph"/>
+        <w:numPr>
+          <w:ilvl w:val="1"/>
+          <w:numId w:val="1"/>
+        </w:numPr>
+        <w:spacing w:after="120" w:line="360" w:lineRule="auto"/>
+        <w:rPr>
+          <w:sz w:val="24"/>
+        </w:rPr>
+      </w:pPr>
+      <w:r>
+        <w:rPr>
+          <w:sz w:val="24"/>
+        </w:rPr>
+        <w:t>Exposure Time (seconds): DECIMAL(5,2)</w:t>
+      </w:r>
+    </w:p>
+    <w:p>
+      <w:pPr>
+        <w:pStyle w:val="ListParagraph"/>
+        <w:numPr>
+          <w:ilvl w:val="2"/>
+          <w:numId w:val="1"/>
+        </w:numPr>
+        <w:spacing w:after="120" w:line="360" w:lineRule="auto"/>
+        <w:rPr>
+          <w:sz w:val="24"/>
+        </w:rPr>
+      </w:pPr>
+      <w:r>
+        <w:rPr>
+          <w:sz w:val="24"/>
+        </w:rPr>
+        <w:t>(precision, scale)- 5 significant digits, 2 digits past decimal point</w:t>
+      </w:r>
+    </w:p>
+    <w:p>
+      <w:pPr>
+        <w:pStyle w:val="ListParagraph"/>
+        <w:numPr>
+          <w:ilvl w:val="2"/>
+          <w:numId w:val="1"/>
+        </w:numPr>
+        <w:spacing w:after="120" w:line="360" w:lineRule="auto"/>
+        <w:rPr>
+          <w:i/>
+          <w:sz w:val="24"/>
+        </w:rPr>
+      </w:pPr>
+      <w:r>
+        <w:rPr>
+          <w:sz w:val="24"/>
+        </w:rPr>
+        <w:t>Positive values only</w:t>
+      </w:r>
+    </w:p>
+    <w:p>
+      <w:pPr>
+        <w:pStyle w:val="ListParagraph"/>
+        <w:numPr>
+          <w:ilvl w:val="2"/>
+          <w:numId w:val="1"/>
+        </w:numPr>
+        <w:spacing w:after="120" w:line="360" w:lineRule="auto"/>
+        <w:rPr>
+          <w:i/>
+          <w:sz w:val="24"/>
+        </w:rPr>
+      </w:pPr>
+      <w:r>
+        <w:rPr>
+          <w:sz w:val="24"/>
+        </w:rPr>
+        <w:t>0.00- 999.99</w:t>
+      </w:r>
+    </w:p>
+    <w:p>
+      <w:pPr>
+        <w:pStyle w:val="ListParagraph"/>
+        <w:numPr>
+          <w:ilvl w:val="1"/>
+          <w:numId w:val="1"/>
+        </w:numPr>
+        <w:spacing w:after="120" w:line="360" w:lineRule="auto"/>
+        <w:rPr>
+          <w:sz w:val="24"/>
+        </w:rPr>
+      </w:pPr>
+      <w:r>
+        <w:rPr>
+          <w:sz w:val="24"/>
+        </w:rPr>
+        <w:t>Aperture (</w:t>
+      </w:r>
+      <w:r>
+        <w:rPr>
+          <w:i/>
+          <w:sz w:val="24"/>
+        </w:rPr>
+        <w:t>f</w:t>
+      </w:r>
+      <w:r>
+        <w:rPr>
+          <w:sz w:val="24"/>
+        </w:rPr>
+        <w:t>/): DECIMAL(5,2)</w:t>
+      </w:r>
+    </w:p>
+    <w:p>
+      <w:pPr>
+        <w:pStyle w:val="ListParagraph"/>
+        <w:numPr>
+          <w:ilvl w:val="2"/>
+          <w:numId w:val="1"/>
+        </w:numPr>
+        <w:spacing w:after="120" w:line="360" w:lineRule="auto"/>
+        <w:rPr>
+          <w:sz w:val="24"/>
+        </w:rPr>
+      </w:pPr>
+      <w:r>
+        <w:rPr>
+          <w:sz w:val="24"/>
+        </w:rPr>
+        <w:t>(precision, scale)- 5 significant digits, 2 digits past decimal point</w:t>
+      </w:r>
+    </w:p>
+    <w:p>
+      <w:pPr>
+        <w:pStyle w:val="ListParagraph"/>
+        <w:numPr>
+          <w:ilvl w:val="2"/>
+          <w:numId w:val="1"/>
+        </w:numPr>
+        <w:spacing w:after="120" w:line="360" w:lineRule="auto"/>
+        <w:rPr>
+          <w:sz w:val="24"/>
+        </w:rPr>
+      </w:pPr>
+      <w:r>
+        <w:rPr>
+          <w:sz w:val="24"/>
+        </w:rPr>
+        <w:lastRenderedPageBreak/>
+        <w:t>Positive values only</w:t>
+      </w:r>
+    </w:p>
+    <w:p>
+      <w:pPr>
+        <w:pStyle w:val="ListParagraph"/>
+        <w:numPr>
+          <w:ilvl w:val="2"/>
+          <w:numId w:val="1"/>
+        </w:numPr>
+        <w:spacing w:after="120" w:line="360" w:lineRule="auto"/>
+        <w:rPr>
+          <w:sz w:val="24"/>
+        </w:rPr>
+      </w:pPr>
+      <w:r>
+        <w:rPr>
+          <w:sz w:val="24"/>
+        </w:rPr>
+        <w:t>0.00 – 999.99</w:t>
+      </w:r>
+    </w:p>
+    <w:p>
+      <w:pPr>
+        <w:pStyle w:val="ListParagraph"/>
+        <w:numPr>
+          <w:ilvl w:val="1"/>
+          <w:numId w:val="1"/>
+        </w:numPr>
+        <w:spacing w:after="120" w:line="360" w:lineRule="auto"/>
+        <w:rPr>
+          <w:i/>
+          <w:sz w:val="24"/>
+        </w:rPr>
+      </w:pPr>
+      <w:r>
+        <w:rPr>
+          <w:sz w:val="24"/>
+        </w:rPr>
+        <w:t>ISO</w:t>
+      </w:r>
+      <w:r>
+        <w:rPr>
+          <w:i/>
+          <w:sz w:val="24"/>
+        </w:rPr>
+        <w:t xml:space="preserve">: </w:t>
+      </w:r>
+      <w:r>
+        <w:rPr>
+          <w:sz w:val="24"/>
+        </w:rPr>
+        <w:t>Unsigned SMALLINT</w:t>
+      </w:r>
+    </w:p>
+    <w:p>
+      <w:pPr>
+        <w:pStyle w:val="ListParagraph"/>
+        <w:numPr>
+          <w:ilvl w:val="2"/>
+          <w:numId w:val="1"/>
+        </w:numPr>
+        <w:spacing w:after="120" w:line="360" w:lineRule="auto"/>
+        <w:rPr>
+          <w:i/>
+          <w:sz w:val="24"/>
+        </w:rPr>
+      </w:pPr>
+      <w:r>
+        <w:rPr>
+          <w:sz w:val="24"/>
+        </w:rPr>
+        <w:t>0 – 65,535</w:t>
+      </w:r>
+    </w:p>
+    <w:p>
+      <w:pPr>
+        <w:pStyle w:val="ListParagraph"/>
+        <w:numPr>
+          <w:ilvl w:val="1"/>
+          <w:numId w:val="1"/>
+        </w:numPr>
+        <w:spacing w:after="120" w:line="360" w:lineRule="auto"/>
+        <w:rPr>
+          <w:sz w:val="24"/>
+        </w:rPr>
+      </w:pPr>
+      <w:r>
+        <w:rPr>
+          <w:sz w:val="24"/>
+        </w:rPr>
+        <w:t>Date: DATETIME</w:t>
+      </w:r>
+    </w:p>
+    <w:p>
+      <w:pPr>
+        <w:pStyle w:val="ListParagraph"/>
+        <w:numPr>
+          <w:ilvl w:val="2"/>
+          <w:numId w:val="1"/>
+        </w:numPr>
+        <w:spacing w:after="120" w:line="360" w:lineRule="auto"/>
+        <w:rPr>
+          <w:sz w:val="24"/>
+        </w:rPr>
+      </w:pPr>
+      <w:r>
+        <w:rPr>
+          <w:sz w:val="24"/>
+        </w:rPr>
+        <w:t>Any date after 1/1/1900</w:t>
+      </w:r>
+    </w:p>
+    <w:p>
+      <w:pPr>
+        <w:pStyle w:val="ListParagraph"/>
+        <w:numPr>
+          <w:ilvl w:val="1"/>
+          <w:numId w:val="1"/>
+        </w:numPr>
+        <w:spacing w:after="120" w:line="360" w:lineRule="auto"/>
+        <w:rPr>
+          <w:sz w:val="24"/>
+        </w:rPr>
+      </w:pPr>
+      <w:r>
+        <w:rPr>
+          <w:sz w:val="24"/>
+        </w:rPr>
+        <w:t>File type: CHAR(3)</w:t>
+      </w:r>
+    </w:p>
+    <w:p>
+      <w:pPr>
+        <w:pStyle w:val="ListParagraph"/>
+        <w:numPr>
+          <w:ilvl w:val="2"/>
+          <w:numId w:val="1"/>
+        </w:numPr>
+        <w:spacing w:after="120" w:line="360" w:lineRule="auto"/>
+        <w:rPr>
+          <w:sz w:val="24"/>
+        </w:rPr>
+      </w:pPr>
+      <w:r>
+        <w:rPr>
+          <w:sz w:val="24"/>
+        </w:rPr>
+        <w:t>Up to 3 characters</w:t>
+      </w:r>
+    </w:p>
+    <w:p>
+      <w:pPr>
+        <w:pStyle w:val="ListParagraph"/>
+        <w:numPr>
+          <w:ilvl w:val="2"/>
+          <w:numId w:val="1"/>
+        </w:numPr>
+        <w:spacing w:after="120" w:line="360" w:lineRule="auto"/>
+        <w:rPr>
+          <w:sz w:val="24"/>
+        </w:rPr>
+      </w:pPr>
+      <w:r>
+        <w:rPr>
+          <w:sz w:val="24"/>
+        </w:rPr>
         <w:t>No special characters (</w:t>
       </w:r>
-      <w:proofErr w:type="gramStart"/>
-      <w:r>
-        <w:rPr>
-          <w:sz w:val="24"/>
-        </w:rPr>
-        <w:t>?@</w:t>
-      </w:r>
-      <w:proofErr w:type="gramEnd"/>
-      <w:r>
-        <w:rPr>
-          <w:sz w:val="24"/>
-        </w:rPr>
-        <w:t>#$!%^&amp;*() )</w:t>
-      </w:r>
-    </w:p>
-    <w:p>
-      <w:pPr>
-        <w:pStyle w:val="ListParagraph"/>
-        <w:numPr>
-          <w:ilvl w:val="1"/>
-          <w:numId w:val="1"/>
-        </w:numPr>
-        <w:spacing w:after="120" w:line="360" w:lineRule="auto"/>
-        <w:rPr>
-          <w:sz w:val="24"/>
-        </w:rPr>
-      </w:pPr>
-      <w:r>
-        <w:rPr>
-          <w:sz w:val="24"/>
-        </w:rPr>
-        <w:t>Resolution</w:t>
-      </w:r>
-    </w:p>
-    <w:p>
-      <w:pPr>
-        <w:pStyle w:val="ListParagraph"/>
-        <w:numPr>
-          <w:ilvl w:val="2"/>
-          <w:numId w:val="1"/>
-        </w:numPr>
-        <w:spacing w:after="120" w:line="360" w:lineRule="auto"/>
-        <w:rPr>
-          <w:sz w:val="24"/>
-        </w:rPr>
-      </w:pPr>
-      <w:r>
-        <w:rPr>
-          <w:sz w:val="24"/>
-        </w:rPr>
-        <w:t>Width: Unsigned SMALLINT</w:t>
-      </w:r>
-    </w:p>
-    <w:p>
-      <w:pPr>
-        <w:pStyle w:val="ListParagraph"/>
-        <w:numPr>
-          <w:ilvl w:val="3"/>
-          <w:numId w:val="1"/>
-        </w:numPr>
-        <w:spacing w:after="120" w:line="360" w:lineRule="auto"/>
-        <w:rPr>
-          <w:sz w:val="24"/>
-        </w:rPr>
-      </w:pPr>
-      <w:r>
-        <w:rPr>
-          <w:sz w:val="24"/>
-        </w:rPr>
-        <w:t>No negative values</w:t>
-      </w:r>
-    </w:p>
-    <w:p>
-      <w:pPr>
-        <w:pStyle w:val="ListParagraph"/>
-        <w:numPr>
-          <w:ilvl w:val="2"/>
-          <w:numId w:val="1"/>
-        </w:numPr>
-        <w:spacing w:after="120" w:line="360" w:lineRule="auto"/>
-        <w:rPr>
-          <w:sz w:val="24"/>
-        </w:rPr>
-      </w:pPr>
-      <w:r>
-        <w:rPr>
-          <w:sz w:val="24"/>
-        </w:rPr>
-        <w:t>Length: Unsigned SMALLINT</w:t>
-      </w:r>
-    </w:p>
-    <w:p>
-      <w:pPr>
-        <w:pStyle w:val="ListParagraph"/>
-        <w:numPr>
-          <w:ilvl w:val="3"/>
-          <w:numId w:val="1"/>
-        </w:numPr>
-        <w:spacing w:after="120" w:line="360" w:lineRule="auto"/>
-        <w:rPr>
-          <w:sz w:val="24"/>
-        </w:rPr>
-      </w:pPr>
-      <w:r>
-        <w:rPr>
-          <w:sz w:val="24"/>
-        </w:rPr>
-        <w:t>No negative values</w:t>
-      </w:r>
-    </w:p>
-    <w:p>
-      <w:pPr>
-        <w:pStyle w:val="ListParagraph"/>
-        <w:numPr>
-          <w:ilvl w:val="1"/>
-          <w:numId w:val="1"/>
-        </w:numPr>
-        <w:spacing w:after="120" w:line="360" w:lineRule="auto"/>
-        <w:rPr>
-          <w:sz w:val="24"/>
-        </w:rPr>
-      </w:pPr>
-      <w:r>
-        <w:rPr>
-          <w:sz w:val="24"/>
-        </w:rPr>
-        <w:t>Orientation: ENUM(“</w:t>
-      </w:r>
-      <w:proofErr w:type="spellStart"/>
-      <w:r>
-        <w:rPr>
-          <w:sz w:val="24"/>
-        </w:rPr>
-        <w:t>Portrait”,”Landscape”,”Unknown</w:t>
-      </w:r>
-      <w:proofErr w:type="spellEnd"/>
-      <w:r>
-        <w:rPr>
-          <w:sz w:val="24"/>
-        </w:rPr>
-        <w:t>”)</w:t>
-      </w:r>
-    </w:p>
-    <w:p>
-      <w:pPr>
-        <w:pStyle w:val="ListParagraph"/>
-        <w:numPr>
-          <w:ilvl w:val="1"/>
-          <w:numId w:val="1"/>
-        </w:numPr>
-        <w:spacing w:after="120" w:line="360" w:lineRule="auto"/>
-        <w:rPr>
-          <w:sz w:val="24"/>
-        </w:rPr>
-      </w:pPr>
-      <w:r>
-        <w:rPr>
-          <w:sz w:val="24"/>
-        </w:rPr>
-        <w:t>Manufacturer:ENUM(“Canon”,”Casio”,”Epson”,”Fijifilm”,”GoPro”,”HP”,”Kodak”,”Panasonic”,”Polaroid”,”Nikon”,”Samsung”,”Sony”,”Other”)</w:t>
-      </w:r>
-    </w:p>
-    <w:p>
-      <w:pPr>
-        <w:pStyle w:val="ListParagraph"/>
-        <w:numPr>
-          <w:ilvl w:val="1"/>
-          <w:numId w:val="1"/>
-        </w:numPr>
-        <w:spacing w:after="120" w:line="360" w:lineRule="auto"/>
-        <w:rPr>
-          <w:sz w:val="24"/>
-        </w:rPr>
-      </w:pPr>
-      <w:r>
-        <w:rPr>
-          <w:sz w:val="24"/>
-        </w:rPr>
-        <w:t>Model: VARCHAR(26)</w:t>
-      </w:r>
-    </w:p>
-    <w:p>
-      <w:pPr>
-        <w:pStyle w:val="ListParagraph"/>
-        <w:numPr>
-          <w:ilvl w:val="1"/>
-          <w:numId w:val="1"/>
-        </w:numPr>
-        <w:spacing w:after="120" w:line="360" w:lineRule="auto"/>
-        <w:rPr>
-          <w:sz w:val="24"/>
-        </w:rPr>
-      </w:pPr>
-      <w:r>
-        <w:rPr>
-          <w:sz w:val="24"/>
-        </w:rPr>
-        <w:t>Focal Length (mm): Unsigned SMALLINT</w:t>
-      </w:r>
-    </w:p>
-    <w:p>
-      <w:pPr>
-        <w:pStyle w:val="ListParagraph"/>
-        <w:numPr>
-          <w:ilvl w:val="2"/>
-          <w:numId w:val="1"/>
-        </w:numPr>
-        <w:spacing w:after="120" w:line="360" w:lineRule="auto"/>
-        <w:rPr>
-          <w:sz w:val="24"/>
-        </w:rPr>
-      </w:pPr>
-      <w:r>
-        <w:rPr>
-          <w:sz w:val="24"/>
-        </w:rPr>
-        <w:t>No negative values</w:t>
-      </w:r>
-    </w:p>
-    <w:p>
-      <w:pPr>
-        <w:pStyle w:val="ListParagraph"/>
-        <w:numPr>
-          <w:ilvl w:val="1"/>
-          <w:numId w:val="1"/>
-        </w:numPr>
-        <w:spacing w:after="120" w:line="360" w:lineRule="auto"/>
-        <w:rPr>
-          <w:sz w:val="24"/>
-        </w:rPr>
-      </w:pPr>
-      <w:r>
-        <w:rPr>
-          <w:sz w:val="24"/>
-        </w:rPr>
-        <w:t>Exposure Time (seconds): DECIMAL(5,2)</w:t>
-      </w:r>
-    </w:p>
-    <w:p>
-      <w:pPr>
-        <w:pStyle w:val="ListParagraph"/>
-        <w:spacing w:after="120" w:line="360" w:lineRule="auto"/>
-        <w:ind w:left="2160"/>
-        <w:rPr>
-          <w:i/>
-          <w:sz w:val="24"/>
-        </w:rPr>
-      </w:pPr>
-      <w:r>
-        <w:rPr>
-          <w:i/>
-          <w:sz w:val="24"/>
-        </w:rPr>
-        <w:t>(</w:t>
-      </w:r>
-      <w:proofErr w:type="gramStart"/>
-      <w:r>
-        <w:rPr>
-          <w:i/>
-          <w:sz w:val="24"/>
-        </w:rPr>
-        <w:t>precision</w:t>
-      </w:r>
-      <w:proofErr w:type="gramEnd"/>
-      <w:r>
-        <w:rPr>
-          <w:i/>
-          <w:sz w:val="24"/>
-        </w:rPr>
-        <w:t>, scale)- 5 significant digits, 2 digits past decimal point</w:t>
-      </w:r>
-    </w:p>
-    <w:p>
-      <w:pPr>
-        <w:pStyle w:val="ListParagraph"/>
-        <w:numPr>
-          <w:ilvl w:val="1"/>
-          <w:numId w:val="1"/>
-        </w:numPr>
-        <w:spacing w:after="120" w:line="360" w:lineRule="auto"/>
-        <w:rPr>
-          <w:sz w:val="24"/>
-        </w:rPr>
-      </w:pPr>
-      <w:r>
-        <w:rPr>
-          <w:sz w:val="24"/>
-        </w:rPr>
-        <w:t>Aperture (</w:t>
-      </w:r>
-      <w:r>
-        <w:rPr>
-          <w:i/>
-          <w:sz w:val="24"/>
-        </w:rPr>
-        <w:t>f</w:t>
-      </w:r>
-      <w:r>
-        <w:rPr>
-          <w:sz w:val="24"/>
-        </w:rPr>
-        <w:t>/): DECIMAL(5,2)</w:t>
-      </w:r>
-    </w:p>
-    <w:p>
-      <w:pPr>
-        <w:pStyle w:val="ListParagraph"/>
-        <w:spacing w:after="120" w:line="360" w:lineRule="auto"/>
-        <w:ind w:left="2160"/>
-        <w:rPr>
-          <w:i/>
-          <w:sz w:val="24"/>
-        </w:rPr>
-      </w:pPr>
-      <w:r>
-        <w:rPr>
-          <w:i/>
-          <w:sz w:val="24"/>
-        </w:rPr>
-        <w:t>(</w:t>
-      </w:r>
-      <w:proofErr w:type="gramStart"/>
-      <w:r>
-        <w:rPr>
-          <w:i/>
-          <w:sz w:val="24"/>
-        </w:rPr>
-        <w:t>precision</w:t>
-      </w:r>
-      <w:proofErr w:type="gramEnd"/>
-      <w:r>
-        <w:rPr>
-          <w:i/>
-          <w:sz w:val="24"/>
-        </w:rPr>
-        <w:t>, scale)- 5 significant digits, 2 digits past decimal point</w:t>
-      </w:r>
-    </w:p>
-    <w:p>
-      <w:pPr>
-        <w:pStyle w:val="ListParagraph"/>
-        <w:numPr>
-          <w:ilvl w:val="1"/>
-          <w:numId w:val="1"/>
-        </w:numPr>
-        <w:spacing w:after="120" w:line="360" w:lineRule="auto"/>
-        <w:rPr>
-          <w:i/>
-          <w:sz w:val="24"/>
-        </w:rPr>
-      </w:pPr>
-      <w:r>
-        <w:rPr>
-          <w:sz w:val="24"/>
-        </w:rPr>
-        <w:t>ISO</w:t>
-      </w:r>
-      <w:r>
-        <w:rPr>
-          <w:i/>
-          <w:sz w:val="24"/>
-        </w:rPr>
-        <w:t xml:space="preserve">: </w:t>
-      </w:r>
-      <w:r>
-        <w:rPr>
-          <w:sz w:val="24"/>
-        </w:rPr>
-        <w:t>Unsigned SMALLINT</w:t>
-      </w:r>
-    </w:p>
-    <w:p>
-      <w:pPr>
-        <w:pStyle w:val="ListParagraph"/>
-        <w:numPr>
-          <w:ilvl w:val="1"/>
-          <w:numId w:val="1"/>
-        </w:numPr>
-        <w:spacing w:after="120" w:line="360" w:lineRule="auto"/>
-        <w:rPr>
-          <w:sz w:val="24"/>
-        </w:rPr>
-      </w:pPr>
-      <w:r>
-        <w:rPr>
-          <w:sz w:val="24"/>
-        </w:rPr>
-        <w:t>Date: DATETIME</w:t>
-      </w:r>
-    </w:p>
-    <w:p>
-      <w:pPr>
-        <w:pStyle w:val="ListParagraph"/>
-        <w:numPr>
-          <w:ilvl w:val="2"/>
-          <w:numId w:val="1"/>
-        </w:numPr>
-        <w:spacing w:after="120" w:line="360" w:lineRule="auto"/>
-        <w:rPr>
-          <w:sz w:val="24"/>
-        </w:rPr>
-      </w:pPr>
-      <w:r>
-        <w:rPr>
-          <w:sz w:val="24"/>
-        </w:rPr>
-        <w:t>Any date after 1/1/1900</w:t>
-      </w:r>
-    </w:p>
-    <w:p>
-      <w:pPr>
-        <w:pStyle w:val="ListParagraph"/>
-        <w:numPr>
-          <w:ilvl w:val="1"/>
-          <w:numId w:val="1"/>
-        </w:numPr>
-        <w:spacing w:after="120" w:line="360" w:lineRule="auto"/>
-        <w:rPr>
-          <w:sz w:val="24"/>
-        </w:rPr>
-      </w:pPr>
-      <w:r>
-        <w:rPr>
-          <w:sz w:val="24"/>
-        </w:rPr>
-        <w:t>File type: CHAR(3)</w:t>
-      </w:r>
-    </w:p>
-    <w:p>
-      <w:pPr>
-        <w:pStyle w:val="ListParagraph"/>
-        <w:numPr>
-          <w:ilvl w:val="2"/>
-          <w:numId w:val="1"/>
-        </w:numPr>
-        <w:spacing w:after="120" w:line="360" w:lineRule="auto"/>
-        <w:rPr>
-          <w:sz w:val="24"/>
-        </w:rPr>
-      </w:pPr>
-      <w:r>
-        <w:rPr>
-          <w:sz w:val="24"/>
-        </w:rPr>
-        <w:t>No special characters (</w:t>
-      </w:r>
-      <w:proofErr w:type="gramStart"/>
-      <w:r>
-        <w:rPr>
-          <w:sz w:val="24"/>
-        </w:rPr>
-        <w:t>!@</w:t>
-      </w:r>
-      <w:proofErr w:type="gramEnd"/>
-      <w:r>
-        <w:rPr>
-          <w:sz w:val="24"/>
-        </w:rPr>
-        <w:t>#$%^&amp;*() )</w:t>
-      </w:r>
-    </w:p>
-    <w:p>
-      <w:pPr>
-        <w:pStyle w:val="ListParagraph"/>
-        <w:numPr>
-          <w:ilvl w:val="1"/>
-          <w:numId w:val="1"/>
-        </w:numPr>
-        <w:spacing w:after="120" w:line="360" w:lineRule="auto"/>
-        <w:rPr>
-          <w:sz w:val="24"/>
-        </w:rPr>
-      </w:pPr>
-      <w:r>
-        <w:rPr>
-          <w:sz w:val="24"/>
-        </w:rPr>
-        <w:t>User inputted tags: VARCHAR(26)</w:t>
-      </w:r>
-    </w:p>
-    <w:p>
-      <w:pPr>
-        <w:pStyle w:val="ListParagraph"/>
-        <w:numPr>
-          <w:ilvl w:val="1"/>
-          <w:numId w:val="1"/>
-        </w:numPr>
-        <w:spacing w:after="120" w:line="360" w:lineRule="auto"/>
-        <w:rPr>
-          <w:sz w:val="24"/>
-        </w:rPr>
-      </w:pPr>
-      <w:r>
-        <w:rPr>
-          <w:sz w:val="24"/>
-        </w:rPr>
-        <w:t>Color values</w:t>
-      </w:r>
-    </w:p>
-    <w:p>
-      <w:pPr>
-        <w:pStyle w:val="ListParagraph"/>
-        <w:numPr>
-          <w:ilvl w:val="2"/>
-          <w:numId w:val="1"/>
-        </w:numPr>
-        <w:spacing w:after="120" w:line="360" w:lineRule="auto"/>
-        <w:rPr>
-          <w:sz w:val="24"/>
-        </w:rPr>
-      </w:pPr>
-      <w:r>
-        <w:rPr>
-          <w:sz w:val="24"/>
-        </w:rPr>
-        <w:t>Average Red: Unsigned TINYINT</w:t>
+      <w:r>
+        <w:rPr>
+          <w:sz w:val="24"/>
+        </w:rPr>
+        <w:t>?</w:t>
       </w:r>
       <w:bookmarkStart w:id="0" w:name="_GoBack"/>
       <w:bookmarkEnd w:id="0"/>
-    </w:p>
-    <w:p>
-      <w:pPr>
-        <w:pStyle w:val="ListParagraph"/>
-        <w:numPr>
-          <w:ilvl w:val="2"/>
-          <w:numId w:val="1"/>
-        </w:numPr>
-        <w:spacing w:after="120" w:line="360" w:lineRule="auto"/>
-        <w:rPr>
-          <w:sz w:val="24"/>
-        </w:rPr>
-      </w:pPr>
-      <w:r>
-        <w:rPr>
-          <w:sz w:val="24"/>
-        </w:rPr>
-        <w:lastRenderedPageBreak/>
+      <w:r>
+        <w:rPr>
+          <w:sz w:val="24"/>
+        </w:rPr>
+        <w:t>!@#$%^&amp;*() )</w:t>
+      </w:r>
+    </w:p>
+    <w:p>
+      <w:pPr>
+        <w:pStyle w:val="ListParagraph"/>
+        <w:numPr>
+          <w:ilvl w:val="1"/>
+          <w:numId w:val="1"/>
+        </w:numPr>
+        <w:spacing w:after="120" w:line="360" w:lineRule="auto"/>
+        <w:rPr>
+          <w:sz w:val="24"/>
+        </w:rPr>
+      </w:pPr>
+      <w:r>
+        <w:rPr>
+          <w:sz w:val="24"/>
+        </w:rPr>
+        <w:t>User inputted tags: VARCHAR(26)</w:t>
+      </w:r>
+    </w:p>
+    <w:p>
+      <w:pPr>
+        <w:pStyle w:val="ListParagraph"/>
+        <w:numPr>
+          <w:ilvl w:val="1"/>
+          <w:numId w:val="1"/>
+        </w:numPr>
+        <w:spacing w:after="120" w:line="360" w:lineRule="auto"/>
+        <w:rPr>
+          <w:sz w:val="24"/>
+        </w:rPr>
+      </w:pPr>
+      <w:r>
+        <w:rPr>
+          <w:sz w:val="24"/>
+        </w:rPr>
+        <w:t>Color values</w:t>
+      </w:r>
+    </w:p>
+    <w:p>
+      <w:pPr>
+        <w:pStyle w:val="ListParagraph"/>
+        <w:numPr>
+          <w:ilvl w:val="2"/>
+          <w:numId w:val="1"/>
+        </w:numPr>
+        <w:spacing w:after="120" w:line="360" w:lineRule="auto"/>
+        <w:rPr>
+          <w:sz w:val="24"/>
+        </w:rPr>
+      </w:pPr>
+      <w:r>
+        <w:rPr>
+          <w:sz w:val="24"/>
+        </w:rPr>
+        <w:t>Average Red: Unsigned TINYINT</w:t>
+      </w:r>
+    </w:p>
+    <w:p>
+      <w:pPr>
+        <w:pStyle w:val="ListParagraph"/>
+        <w:numPr>
+          <w:ilvl w:val="3"/>
+          <w:numId w:val="1"/>
+        </w:numPr>
+        <w:spacing w:after="120" w:line="360" w:lineRule="auto"/>
+        <w:rPr>
+          <w:sz w:val="24"/>
+        </w:rPr>
+      </w:pPr>
+      <w:r>
+        <w:rPr>
+          <w:sz w:val="24"/>
+        </w:rPr>
+        <w:t>0 - 255</w:t>
+      </w:r>
+    </w:p>
+    <w:p>
+      <w:pPr>
+        <w:pStyle w:val="ListParagraph"/>
+        <w:numPr>
+          <w:ilvl w:val="2"/>
+          <w:numId w:val="1"/>
+        </w:numPr>
+        <w:spacing w:after="120" w:line="360" w:lineRule="auto"/>
+        <w:rPr>
+          <w:sz w:val="24"/>
+        </w:rPr>
+      </w:pPr>
+      <w:r>
+        <w:rPr>
+          <w:sz w:val="24"/>
+        </w:rPr>
         <w:t>Average Blue: Unsigned TINYINT</w:t>
       </w:r>
     </w:p>
@@ -659,6 +849,25 @@
       <w:pPr>
         <w:pStyle w:val="ListParagraph"/>
         <w:numPr>
+          <w:ilvl w:val="3"/>
+          <w:numId w:val="1"/>
+        </w:numPr>
+        <w:spacing w:after="120" w:line="360" w:lineRule="auto"/>
+        <w:rPr>
+          <w:sz w:val="24"/>
+        </w:rPr>
+      </w:pPr>
+      <w:r>
+        <w:rPr>
+          <w:sz w:val="24"/>
+        </w:rPr>
+        <w:t>0-255</w:t>
+      </w:r>
+    </w:p>
+    <w:p>
+      <w:pPr>
+        <w:pStyle w:val="ListParagraph"/>
+        <w:numPr>
           <w:ilvl w:val="2"/>
           <w:numId w:val="1"/>
         </w:numPr>
@@ -672,6 +881,25 @@
           <w:sz w:val="24"/>
         </w:rPr>
         <w:t>Average Green: Unsigned TINYINT</w:t>
+      </w:r>
+    </w:p>
+    <w:p>
+      <w:pPr>
+        <w:pStyle w:val="ListParagraph"/>
+        <w:numPr>
+          <w:ilvl w:val="3"/>
+          <w:numId w:val="1"/>
+        </w:numPr>
+        <w:spacing w:after="120" w:line="360" w:lineRule="auto"/>
+        <w:rPr>
+          <w:sz w:val="24"/>
+        </w:rPr>
+      </w:pPr>
+      <w:r>
+        <w:rPr>
+          <w:sz w:val="24"/>
+        </w:rPr>
+        <w:t>0-255</w:t>
       </w:r>
     </w:p>
     <w:p>
@@ -740,7 +968,7 @@
   <w:abstractNum w:abstractNumId="0">
     <w:nsid w:val="0EE51C24"/>
     <w:multiLevelType w:val="hybridMultilevel"/>
-    <w:tmpl w:val="E1787264"/>
+    <w:tmpl w:val="091A6BAE"/>
     <w:lvl w:ilvl="0" w:tplc="04090001">
       <w:start w:val="1"/>
       <w:numFmt w:val="bullet"/>

</xml_diff>

<commit_message>
Summarized new specification rules
</commit_message>
<xml_diff>
--- a/Documentation/Data and Specification Rules Draft.docx
+++ b/Documentation/Data and Specification Rules Draft.docx
@@ -741,8 +741,6 @@
         </w:rPr>
         <w:t>?</w:t>
       </w:r>
-      <w:bookmarkStart w:id="0" w:name="_GoBack"/>
-      <w:bookmarkEnd w:id="0"/>
       <w:r>
         <w:rPr>
           <w:sz w:val="24"/>
@@ -943,14 +941,162 @@
     <w:p>
       <w:pPr>
         <w:pStyle w:val="ListParagraph"/>
+        <w:numPr>
+          <w:ilvl w:val="0"/>
+          <w:numId w:val="1"/>
+        </w:numPr>
         <w:spacing w:after="120" w:line="360" w:lineRule="auto"/>
         <w:rPr>
           <w:rStyle w:val="SubtleEmphasis"/>
           <w:i w:val="0"/>
           <w:iCs w:val="0"/>
-          <w:sz w:val="24"/>
-        </w:rPr>
-      </w:pPr>
+          <w:color w:val="auto"/>
+          <w:sz w:val="24"/>
+        </w:rPr>
+      </w:pPr>
+      <w:r>
+        <w:rPr>
+          <w:rStyle w:val="SubtleEmphasis"/>
+          <w:i w:val="0"/>
+          <w:iCs w:val="0"/>
+          <w:color w:val="auto"/>
+          <w:sz w:val="24"/>
+        </w:rPr>
+        <w:t>Other Specifications:</w:t>
+      </w:r>
+    </w:p>
+    <w:p>
+      <w:pPr>
+        <w:pStyle w:val="ListParagraph"/>
+        <w:numPr>
+          <w:ilvl w:val="1"/>
+          <w:numId w:val="1"/>
+        </w:numPr>
+        <w:spacing w:after="120" w:line="360" w:lineRule="auto"/>
+        <w:rPr>
+          <w:rStyle w:val="SubtleEmphasis"/>
+          <w:i w:val="0"/>
+          <w:iCs w:val="0"/>
+          <w:color w:val="auto"/>
+          <w:sz w:val="24"/>
+        </w:rPr>
+      </w:pPr>
+      <w:r>
+        <w:rPr>
+          <w:rStyle w:val="SubtleEmphasis"/>
+          <w:i w:val="0"/>
+          <w:iCs w:val="0"/>
+          <w:color w:val="auto"/>
+          <w:sz w:val="24"/>
+        </w:rPr>
+        <w:t>User created tags are to populate TAG entities</w:t>
+      </w:r>
+    </w:p>
+    <w:p>
+      <w:pPr>
+        <w:pStyle w:val="ListParagraph"/>
+        <w:numPr>
+          <w:ilvl w:val="1"/>
+          <w:numId w:val="1"/>
+        </w:numPr>
+        <w:spacing w:after="120" w:line="360" w:lineRule="auto"/>
+        <w:rPr>
+          <w:rStyle w:val="SubtleEmphasis"/>
+          <w:i w:val="0"/>
+          <w:iCs w:val="0"/>
+          <w:color w:val="auto"/>
+          <w:sz w:val="24"/>
+        </w:rPr>
+      </w:pPr>
+      <w:r>
+        <w:rPr>
+          <w:rStyle w:val="SubtleEmphasis"/>
+          <w:i w:val="0"/>
+          <w:iCs w:val="0"/>
+          <w:color w:val="auto"/>
+          <w:sz w:val="24"/>
+        </w:rPr>
+        <w:t>A listing of TAG entities will be used to populate a drop-down list of premade tags that a user can choose from, or the user will also be given the option to create new tags.</w:t>
+      </w:r>
+    </w:p>
+    <w:p>
+      <w:pPr>
+        <w:pStyle w:val="ListParagraph"/>
+        <w:numPr>
+          <w:ilvl w:val="1"/>
+          <w:numId w:val="1"/>
+        </w:numPr>
+        <w:spacing w:after="120" w:line="360" w:lineRule="auto"/>
+        <w:rPr>
+          <w:rStyle w:val="SubtleEmphasis"/>
+          <w:i w:val="0"/>
+          <w:iCs w:val="0"/>
+          <w:color w:val="auto"/>
+          <w:sz w:val="24"/>
+        </w:rPr>
+      </w:pPr>
+      <w:r>
+        <w:rPr>
+          <w:rStyle w:val="SubtleEmphasis"/>
+          <w:i w:val="0"/>
+          <w:iCs w:val="0"/>
+          <w:color w:val="auto"/>
+          <w:sz w:val="24"/>
+        </w:rPr>
+        <w:t xml:space="preserve">All of the above ENUM types will also have an entity associated with them </w:t>
+      </w:r>
+      <w:r>
+        <w:rPr>
+          <w:rStyle w:val="SubtleEmphasis"/>
+          <w:i w:val="0"/>
+          <w:iCs w:val="0"/>
+          <w:color w:val="auto"/>
+          <w:sz w:val="24"/>
+        </w:rPr>
+        <w:t xml:space="preserve">in the database </w:t>
+      </w:r>
+      <w:r>
+        <w:rPr>
+          <w:rStyle w:val="SubtleEmphasis"/>
+          <w:i w:val="0"/>
+          <w:iCs w:val="0"/>
+          <w:color w:val="auto"/>
+          <w:sz w:val="24"/>
+        </w:rPr>
+        <w:t>and</w:t>
+      </w:r>
+      <w:r>
+        <w:rPr>
+          <w:rStyle w:val="SubtleEmphasis"/>
+          <w:i w:val="0"/>
+          <w:iCs w:val="0"/>
+          <w:color w:val="auto"/>
+          <w:sz w:val="24"/>
+        </w:rPr>
+        <w:t xml:space="preserve"> will be </w:t>
+      </w:r>
+      <w:r>
+        <w:rPr>
+          <w:rStyle w:val="SubtleEmphasis"/>
+          <w:i w:val="0"/>
+          <w:iCs w:val="0"/>
+          <w:color w:val="auto"/>
+          <w:sz w:val="24"/>
+        </w:rPr>
+        <w:t xml:space="preserve"> pre-populated at release of the system.</w:t>
+      </w:r>
+      <w:r>
+        <w:rPr>
+          <w:rStyle w:val="SubtleEmphasis"/>
+          <w:i w:val="0"/>
+          <w:iCs w:val="0"/>
+          <w:color w:val="auto"/>
+          <w:sz w:val="24"/>
+        </w:rPr>
+        <w:t xml:space="preserve"> Future updates may populate the table with new models, etc.</w:t>
+      </w:r>
+      <w:bookmarkStart w:id="0" w:name="_GoBack"/>
+      <w:bookmarkEnd w:id="0"/>
     </w:p>
     <w:p/>
     <w:sectPr>
@@ -968,7 +1114,7 @@
   <w:abstractNum w:abstractNumId="0">
     <w:nsid w:val="0EE51C24"/>
     <w:multiLevelType w:val="hybridMultilevel"/>
-    <w:tmpl w:val="091A6BAE"/>
+    <w:tmpl w:val="B914AE3A"/>
     <w:lvl w:ilvl="0" w:tplc="04090001">
       <w:start w:val="1"/>
       <w:numFmt w:val="bullet"/>

</xml_diff>

<commit_message>
Finished Data Rules, Added Edit Checks
</commit_message>
<xml_diff>
--- a/Documentation/Data and Specification Rules Draft.docx
+++ b/Documentation/Data and Specification Rules Draft.docx
@@ -1073,8 +1073,10 @@
           <w:color w:val="auto"/>
           <w:sz w:val="24"/>
         </w:rPr>
-        <w:t xml:space="preserve"> will be </w:t>
-      </w:r>
+        <w:t xml:space="preserve"> will be</w:t>
+      </w:r>
+      <w:bookmarkStart w:id="0" w:name="_GoBack"/>
+      <w:bookmarkEnd w:id="0"/>
       <w:r>
         <w:rPr>
           <w:rStyle w:val="SubtleEmphasis"/>
@@ -1095,8 +1097,6 @@
         </w:rPr>
         <w:t xml:space="preserve"> Future updates may populate the table with new models, etc.</w:t>
       </w:r>
-      <w:bookmarkStart w:id="0" w:name="_GoBack"/>
-      <w:bookmarkEnd w:id="0"/>
     </w:p>
     <w:p/>
     <w:sectPr>

</xml_diff>